<commit_message>
Updated all changed to docxtpl due to problems with xml and docx
</commit_message>
<xml_diff>
--- a/Report_template.docx
+++ b/Report_template.docx
@@ -5,21 +5,23 @@
     <w:tbl>
       <w:tblPr>
         <w:tblStyle w:val="TableGrid"/>
-        <w:tblW w:w="10165" w:type="dxa"/>
+        <w:tblpPr w:leftFromText="180" w:rightFromText="180" w:vertAnchor="text" w:horzAnchor="margin" w:tblpY="85"/>
+        <w:tblW w:w="10172" w:type="dxa"/>
         <w:tblBorders>
           <w:left w:val="none" w:sz="0" w:space="0" w:color="auto"/>
+          <w:bottom w:val="double" w:sz="4" w:space="0" w:color="auto"/>
           <w:right w:val="none" w:sz="0" w:space="0" w:color="auto"/>
-          <w:insideH w:val="double" w:sz="4" w:space="0" w:color="auto"/>
+          <w:insideH w:val="none" w:sz="0" w:space="0" w:color="auto"/>
           <w:insideV w:val="none" w:sz="0" w:space="0" w:color="auto"/>
         </w:tblBorders>
         <w:tblLook w:val="04A0" w:firstRow="1" w:lastRow="0" w:firstColumn="1" w:lastColumn="0" w:noHBand="0" w:noVBand="1"/>
       </w:tblPr>
       <w:tblGrid>
-        <w:gridCol w:w="524"/>
-        <w:gridCol w:w="5771"/>
-        <w:gridCol w:w="990"/>
+        <w:gridCol w:w="2039"/>
+        <w:gridCol w:w="3791"/>
+        <w:gridCol w:w="1850"/>
         <w:gridCol w:w="236"/>
-        <w:gridCol w:w="2644"/>
+        <w:gridCol w:w="2256"/>
       </w:tblGrid>
       <w:tr>
         <w:trPr>
@@ -27,7 +29,7 @@
         </w:trPr>
         <w:tc>
           <w:tcPr>
-            <w:tcW w:w="524" w:type="dxa"/>
+            <w:tcW w:w="2039" w:type="dxa"/>
           </w:tcPr>
           <w:p>
             <w:pPr>
@@ -49,7 +51,7 @@
         </w:tc>
         <w:tc>
           <w:tcPr>
-            <w:tcW w:w="5771" w:type="dxa"/>
+            <w:tcW w:w="3791" w:type="dxa"/>
           </w:tcPr>
           <w:p>
             <w:pPr>
@@ -66,50 +68,7 @@
                 <w:b/>
                 <w:sz w:val="20"/>
               </w:rPr>
-              <w:t>N</w:t>
-            </w:r>
-            <w:r>
-              <w:rPr>
-                <w:rFonts w:ascii="Arial" w:hAnsi="Arial" w:cs="Arial"/>
-                <w:b/>
-                <w:spacing w:val="-3"/>
-                <w:sz w:val="20"/>
-              </w:rPr>
-              <w:t xml:space="preserve"> </w:t>
-            </w:r>
-            <w:r>
-              <w:rPr>
-                <w:rFonts w:ascii="Arial" w:hAnsi="Arial" w:cs="Arial"/>
-                <w:b/>
-                <w:sz w:val="20"/>
-              </w:rPr>
-              <w:t>A</w:t>
-            </w:r>
-            <w:r>
-              <w:rPr>
-                <w:rFonts w:ascii="Arial" w:hAnsi="Arial" w:cs="Arial"/>
-                <w:b/>
-                <w:spacing w:val="-10"/>
-                <w:sz w:val="20"/>
-              </w:rPr>
-              <w:t xml:space="preserve"> </w:t>
-            </w:r>
-            <w:r>
-              <w:rPr>
-                <w:rFonts w:ascii="Arial" w:hAnsi="Arial" w:cs="Arial"/>
-                <w:b/>
-                <w:sz w:val="20"/>
-              </w:rPr>
-              <w:t>M</w:t>
-            </w:r>
-            <w:r>
-              <w:rPr>
-                <w:rFonts w:ascii="Arial" w:hAnsi="Arial" w:cs="Arial"/>
-                <w:b/>
-                <w:spacing w:val="3"/>
-                <w:sz w:val="20"/>
-              </w:rPr>
-              <w:t xml:space="preserve"> </w:t>
+              <w:t>NAM</w:t>
             </w:r>
             <w:r>
               <w:rPr>
@@ -124,7 +83,7 @@
         </w:tc>
         <w:tc>
           <w:tcPr>
-            <w:tcW w:w="990" w:type="dxa"/>
+            <w:tcW w:w="1850" w:type="dxa"/>
           </w:tcPr>
           <w:p>
             <w:pPr>
@@ -162,7 +121,7 @@
         </w:tc>
         <w:tc>
           <w:tcPr>
-            <w:tcW w:w="2644" w:type="dxa"/>
+            <w:tcW w:w="2256" w:type="dxa"/>
           </w:tcPr>
           <w:p>
             <w:pPr>
@@ -189,6 +148,181 @@
               </w:rPr>
               <w:t>REMARKS</w:t>
             </w:r>
+          </w:p>
+        </w:tc>
+      </w:tr>
+    </w:tbl>
+    <w:p>
+      <w:pPr>
+        <w:rPr>
+          <w:sz w:val="4"/>
+          <w:szCs w:val="4"/>
+        </w:rPr>
+      </w:pPr>
+    </w:p>
+    <w:tbl>
+      <w:tblPr>
+        <w:tblStyle w:val="TableGrid"/>
+        <w:tblpPr w:leftFromText="180" w:rightFromText="180" w:vertAnchor="text" w:horzAnchor="margin" w:tblpY="139"/>
+        <w:tblW w:w="10172" w:type="dxa"/>
+        <w:tblBorders>
+          <w:left w:val="none" w:sz="0" w:space="0" w:color="auto"/>
+          <w:right w:val="none" w:sz="0" w:space="0" w:color="auto"/>
+          <w:insideH w:val="double" w:sz="4" w:space="0" w:color="auto"/>
+          <w:insideV w:val="none" w:sz="0" w:space="0" w:color="auto"/>
+        </w:tblBorders>
+        <w:tblLook w:val="04A0" w:firstRow="1" w:lastRow="0" w:firstColumn="1" w:lastColumn="0" w:noHBand="0" w:noVBand="1"/>
+      </w:tblPr>
+      <w:tblGrid>
+        <w:gridCol w:w="2039"/>
+        <w:gridCol w:w="3791"/>
+        <w:gridCol w:w="1850"/>
+        <w:gridCol w:w="236"/>
+        <w:gridCol w:w="2256"/>
+      </w:tblGrid>
+      <w:tr>
+        <w:trPr>
+          <w:trHeight w:val="20"/>
+        </w:trPr>
+        <w:tc>
+          <w:tcPr>
+            <w:tcW w:w="2039" w:type="dxa"/>
+            <w:tcBorders>
+              <w:top w:val="nil"/>
+              <w:bottom w:val="nil"/>
+            </w:tcBorders>
+            <w:vAlign w:val="center"/>
+          </w:tcPr>
+          <w:p>
+            <w:pPr>
+              <w:rPr>
+                <w:sz w:val="2"/>
+                <w:szCs w:val="2"/>
+              </w:rPr>
+            </w:pPr>
+            <w:r>
+              <w:rPr>
+                <w:sz w:val="2"/>
+                <w:szCs w:val="2"/>
+              </w:rPr>
+              <w:t xml:space="preserve">{% for </w:t>
+            </w:r>
+            <w:proofErr w:type="gramStart"/>
+            <w:r>
+              <w:rPr>
+                <w:sz w:val="2"/>
+                <w:szCs w:val="2"/>
+              </w:rPr>
+              <w:t>student</w:t>
+            </w:r>
+            <w:proofErr w:type="gramEnd"/>
+            <w:r>
+              <w:rPr>
+                <w:sz w:val="2"/>
+                <w:szCs w:val="2"/>
+              </w:rPr>
+              <w:t xml:space="preserve"> in </w:t>
+            </w:r>
+            <w:proofErr w:type="gramStart"/>
+            <w:r>
+              <w:rPr>
+                <w:sz w:val="2"/>
+                <w:szCs w:val="2"/>
+              </w:rPr>
+              <w:t>students %}</w:t>
+            </w:r>
+            <w:proofErr w:type="gramEnd"/>
+          </w:p>
+          <w:p>
+            <w:pPr>
+              <w:jc w:val="center"/>
+              <w:rPr>
+                <w:rFonts w:ascii="Arial" w:hAnsi="Arial" w:cs="Arial"/>
+                <w:b/>
+                <w:sz w:val="2"/>
+                <w:szCs w:val="2"/>
+              </w:rPr>
+            </w:pPr>
+          </w:p>
+        </w:tc>
+        <w:tc>
+          <w:tcPr>
+            <w:tcW w:w="3791" w:type="dxa"/>
+            <w:tcBorders>
+              <w:top w:val="nil"/>
+              <w:bottom w:val="nil"/>
+            </w:tcBorders>
+            <w:vAlign w:val="center"/>
+          </w:tcPr>
+          <w:p>
+            <w:pPr>
+              <w:rPr>
+                <w:rFonts w:ascii="Arial" w:hAnsi="Arial" w:cs="Arial"/>
+                <w:b/>
+                <w:sz w:val="2"/>
+                <w:szCs w:val="2"/>
+              </w:rPr>
+            </w:pPr>
+          </w:p>
+        </w:tc>
+        <w:tc>
+          <w:tcPr>
+            <w:tcW w:w="1850" w:type="dxa"/>
+            <w:tcBorders>
+              <w:top w:val="nil"/>
+              <w:bottom w:val="nil"/>
+            </w:tcBorders>
+            <w:vAlign w:val="center"/>
+          </w:tcPr>
+          <w:p>
+            <w:pPr>
+              <w:rPr>
+                <w:rFonts w:ascii="Arial" w:hAnsi="Arial" w:cs="Arial"/>
+                <w:b/>
+                <w:sz w:val="2"/>
+                <w:szCs w:val="2"/>
+              </w:rPr>
+            </w:pPr>
+          </w:p>
+        </w:tc>
+        <w:tc>
+          <w:tcPr>
+            <w:tcW w:w="236" w:type="dxa"/>
+            <w:tcBorders>
+              <w:top w:val="nil"/>
+              <w:bottom w:val="nil"/>
+            </w:tcBorders>
+          </w:tcPr>
+          <w:p>
+            <w:pPr>
+              <w:jc w:val="center"/>
+              <w:rPr>
+                <w:rFonts w:ascii="Arial" w:hAnsi="Arial" w:cs="Arial"/>
+                <w:b/>
+                <w:sz w:val="2"/>
+                <w:szCs w:val="2"/>
+              </w:rPr>
+            </w:pPr>
+          </w:p>
+        </w:tc>
+        <w:tc>
+          <w:tcPr>
+            <w:tcW w:w="2256" w:type="dxa"/>
+            <w:tcBorders>
+              <w:top w:val="nil"/>
+              <w:bottom w:val="nil"/>
+            </w:tcBorders>
+            <w:vAlign w:val="center"/>
+          </w:tcPr>
+          <w:p>
+            <w:pPr>
+              <w:rPr>
+                <w:rFonts w:ascii="Arial" w:hAnsi="Arial" w:cs="Arial"/>
+                <w:b/>
+                <w:sz w:val="2"/>
+                <w:szCs w:val="2"/>
+              </w:rPr>
+            </w:pPr>
           </w:p>
         </w:tc>
       </w:tr>
@@ -198,7 +332,11 @@
         </w:trPr>
         <w:tc>
           <w:tcPr>
-            <w:tcW w:w="524" w:type="dxa"/>
+            <w:tcW w:w="2039" w:type="dxa"/>
+            <w:tcBorders>
+              <w:top w:val="nil"/>
+              <w:bottom w:val="single" w:sz="4" w:space="0" w:color="auto"/>
+            </w:tcBorders>
             <w:vAlign w:val="center"/>
           </w:tcPr>
           <w:p>
@@ -211,15 +349,166 @@
                 <w:szCs w:val="20"/>
               </w:rPr>
             </w:pPr>
+            <w:r>
+              <w:rPr>
+                <w:rFonts w:ascii="Arial" w:hAnsi="Arial" w:cs="Arial"/>
+                <w:b/>
+                <w:sz w:val="20"/>
+                <w:szCs w:val="20"/>
+              </w:rPr>
+              <w:t>{{</w:t>
+            </w:r>
+            <w:proofErr w:type="spellStart"/>
+            <w:proofErr w:type="gramStart"/>
+            <w:r>
+              <w:rPr>
+                <w:rFonts w:ascii="Arial" w:hAnsi="Arial" w:cs="Arial"/>
+                <w:b/>
+                <w:sz w:val="20"/>
+                <w:szCs w:val="20"/>
+              </w:rPr>
+              <w:t>student.number</w:t>
+            </w:r>
+            <w:proofErr w:type="spellEnd"/>
+            <w:proofErr w:type="gramEnd"/>
+            <w:r>
+              <w:rPr>
+                <w:rFonts w:ascii="Arial" w:hAnsi="Arial" w:cs="Arial"/>
+                <w:b/>
+                <w:sz w:val="20"/>
+                <w:szCs w:val="20"/>
+              </w:rPr>
+              <w:t>}}</w:t>
+            </w:r>
           </w:p>
         </w:tc>
         <w:tc>
           <w:tcPr>
-            <w:tcW w:w="5771" w:type="dxa"/>
+            <w:tcW w:w="3791" w:type="dxa"/>
+            <w:tcBorders>
+              <w:top w:val="nil"/>
+              <w:bottom w:val="single" w:sz="4" w:space="0" w:color="auto"/>
+            </w:tcBorders>
             <w:vAlign w:val="center"/>
           </w:tcPr>
           <w:p>
             <w:pPr>
+              <w:rPr>
+                <w:rFonts w:ascii="Arial" w:hAnsi="Arial" w:cs="Arial"/>
+                <w:b/>
+                <w:sz w:val="20"/>
+                <w:szCs w:val="20"/>
+              </w:rPr>
+            </w:pPr>
+            <w:r>
+              <w:rPr>
+                <w:rFonts w:ascii="Arial" w:hAnsi="Arial" w:cs="Arial"/>
+                <w:b/>
+                <w:sz w:val="20"/>
+                <w:szCs w:val="20"/>
+              </w:rPr>
+              <w:t>{{</w:t>
+            </w:r>
+            <w:r>
+              <w:rPr>
+                <w:rFonts w:ascii="Arial" w:hAnsi="Arial" w:cs="Arial"/>
+                <w:b/>
+                <w:sz w:val="20"/>
+                <w:szCs w:val="20"/>
+              </w:rPr>
+              <w:t>student.</w:t>
+            </w:r>
+            <w:r>
+              <w:rPr>
+                <w:rFonts w:ascii="Arial" w:hAnsi="Arial" w:cs="Arial"/>
+                <w:b/>
+                <w:sz w:val="20"/>
+                <w:szCs w:val="20"/>
+              </w:rPr>
+              <w:t>name}}</w:t>
+            </w:r>
+          </w:p>
+        </w:tc>
+        <w:tc>
+          <w:tcPr>
+            <w:tcW w:w="1850" w:type="dxa"/>
+            <w:tcBorders>
+              <w:top w:val="nil"/>
+              <w:bottom w:val="single" w:sz="4" w:space="0" w:color="auto"/>
+            </w:tcBorders>
+            <w:vAlign w:val="center"/>
+          </w:tcPr>
+          <w:p>
+            <w:pPr>
+              <w:rPr>
+                <w:rFonts w:ascii="Arial" w:hAnsi="Arial" w:cs="Arial"/>
+                <w:b/>
+                <w:sz w:val="20"/>
+                <w:szCs w:val="20"/>
+              </w:rPr>
+            </w:pPr>
+            <w:r>
+              <w:rPr>
+                <w:rFonts w:ascii="Arial" w:hAnsi="Arial" w:cs="Arial"/>
+                <w:b/>
+                <w:sz w:val="20"/>
+                <w:szCs w:val="20"/>
+              </w:rPr>
+              <w:t>{{</w:t>
+            </w:r>
+            <w:proofErr w:type="spellStart"/>
+            <w:proofErr w:type="gramStart"/>
+            <w:r>
+              <w:rPr>
+                <w:rFonts w:ascii="Arial" w:hAnsi="Arial" w:cs="Arial"/>
+                <w:b/>
+                <w:sz w:val="20"/>
+                <w:szCs w:val="20"/>
+              </w:rPr>
+              <w:t>s</w:t>
+            </w:r>
+            <w:r>
+              <w:rPr>
+                <w:rFonts w:ascii="Arial" w:hAnsi="Arial" w:cs="Arial"/>
+                <w:b/>
+                <w:sz w:val="20"/>
+                <w:szCs w:val="20"/>
+              </w:rPr>
+              <w:t>tudent.</w:t>
+            </w:r>
+            <w:r>
+              <w:rPr>
+                <w:rFonts w:ascii="Arial" w:hAnsi="Arial" w:cs="Arial"/>
+                <w:b/>
+                <w:sz w:val="20"/>
+                <w:szCs w:val="20"/>
+              </w:rPr>
+              <w:t>grade</w:t>
+            </w:r>
+            <w:proofErr w:type="spellEnd"/>
+            <w:proofErr w:type="gramEnd"/>
+            <w:r>
+              <w:rPr>
+                <w:rFonts w:ascii="Arial" w:hAnsi="Arial" w:cs="Arial"/>
+                <w:b/>
+                <w:sz w:val="20"/>
+                <w:szCs w:val="20"/>
+              </w:rPr>
+              <w:t>}}</w:t>
+            </w:r>
+          </w:p>
+        </w:tc>
+        <w:tc>
+          <w:tcPr>
+            <w:tcW w:w="236" w:type="dxa"/>
+            <w:tcBorders>
+              <w:top w:val="nil"/>
+              <w:bottom w:val="single" w:sz="4" w:space="0" w:color="auto"/>
+            </w:tcBorders>
+          </w:tcPr>
+          <w:p>
+            <w:pPr>
+              <w:jc w:val="center"/>
               <w:rPr>
                 <w:rFonts w:ascii="Arial" w:hAnsi="Arial" w:cs="Arial"/>
                 <w:b/>
@@ -231,17 +520,157 @@
         </w:tc>
         <w:tc>
           <w:tcPr>
-            <w:tcW w:w="990" w:type="dxa"/>
+            <w:tcW w:w="2256" w:type="dxa"/>
+            <w:tcBorders>
+              <w:top w:val="nil"/>
+              <w:bottom w:val="single" w:sz="4" w:space="0" w:color="auto"/>
+            </w:tcBorders>
             <w:vAlign w:val="center"/>
           </w:tcPr>
           <w:p>
             <w:pPr>
-              <w:jc w:val="center"/>
               <w:rPr>
                 <w:rFonts w:ascii="Arial" w:hAnsi="Arial" w:cs="Arial"/>
                 <w:b/>
                 <w:sz w:val="20"/>
                 <w:szCs w:val="20"/>
+              </w:rPr>
+            </w:pPr>
+            <w:r>
+              <w:rPr>
+                <w:rFonts w:ascii="Arial" w:hAnsi="Arial" w:cs="Arial"/>
+                <w:b/>
+                <w:sz w:val="20"/>
+                <w:szCs w:val="20"/>
+              </w:rPr>
+              <w:t>{{</w:t>
+            </w:r>
+            <w:proofErr w:type="spellStart"/>
+            <w:proofErr w:type="gramStart"/>
+            <w:r>
+              <w:rPr>
+                <w:rFonts w:ascii="Arial" w:hAnsi="Arial" w:cs="Arial"/>
+                <w:b/>
+                <w:sz w:val="20"/>
+                <w:szCs w:val="20"/>
+              </w:rPr>
+              <w:t>student.</w:t>
+            </w:r>
+            <w:r>
+              <w:rPr>
+                <w:rFonts w:ascii="Arial" w:hAnsi="Arial" w:cs="Arial"/>
+                <w:b/>
+                <w:sz w:val="20"/>
+                <w:szCs w:val="20"/>
+              </w:rPr>
+              <w:t>remarks</w:t>
+            </w:r>
+            <w:proofErr w:type="spellEnd"/>
+            <w:proofErr w:type="gramEnd"/>
+            <w:r>
+              <w:rPr>
+                <w:rFonts w:ascii="Arial" w:hAnsi="Arial" w:cs="Arial"/>
+                <w:b/>
+                <w:sz w:val="20"/>
+                <w:szCs w:val="20"/>
+              </w:rPr>
+              <w:t>}}</w:t>
+            </w:r>
+          </w:p>
+        </w:tc>
+      </w:tr>
+      <w:tr>
+        <w:trPr>
+          <w:trHeight w:val="20"/>
+        </w:trPr>
+        <w:tc>
+          <w:tcPr>
+            <w:tcW w:w="2039" w:type="dxa"/>
+            <w:tcBorders>
+              <w:top w:val="single" w:sz="4" w:space="0" w:color="auto"/>
+              <w:bottom w:val="nil"/>
+            </w:tcBorders>
+            <w:vAlign w:val="center"/>
+          </w:tcPr>
+          <w:p>
+            <w:pPr>
+              <w:rPr>
+                <w:sz w:val="2"/>
+                <w:szCs w:val="2"/>
+              </w:rPr>
+            </w:pPr>
+            <w:r>
+              <w:rPr>
+                <w:sz w:val="2"/>
+                <w:szCs w:val="2"/>
+              </w:rPr>
+              <w:t xml:space="preserve">{% </w:t>
+            </w:r>
+            <w:proofErr w:type="spellStart"/>
+            <w:r>
+              <w:rPr>
+                <w:sz w:val="2"/>
+                <w:szCs w:val="2"/>
+              </w:rPr>
+              <w:t>endfor</w:t>
+            </w:r>
+            <w:proofErr w:type="spellEnd"/>
+            <w:r>
+              <w:rPr>
+                <w:sz w:val="2"/>
+                <w:szCs w:val="2"/>
+              </w:rPr>
+              <w:t xml:space="preserve"> %}</w:t>
+            </w:r>
+          </w:p>
+          <w:p>
+            <w:pPr>
+              <w:jc w:val="center"/>
+              <w:rPr>
+                <w:rFonts w:ascii="Arial" w:hAnsi="Arial" w:cs="Arial"/>
+                <w:b/>
+                <w:sz w:val="2"/>
+                <w:szCs w:val="2"/>
+              </w:rPr>
+            </w:pPr>
+          </w:p>
+        </w:tc>
+        <w:tc>
+          <w:tcPr>
+            <w:tcW w:w="3791" w:type="dxa"/>
+            <w:tcBorders>
+              <w:top w:val="single" w:sz="4" w:space="0" w:color="auto"/>
+              <w:bottom w:val="nil"/>
+            </w:tcBorders>
+            <w:vAlign w:val="center"/>
+          </w:tcPr>
+          <w:p>
+            <w:pPr>
+              <w:rPr>
+                <w:rFonts w:ascii="Arial" w:hAnsi="Arial" w:cs="Arial"/>
+                <w:b/>
+                <w:sz w:val="2"/>
+                <w:szCs w:val="2"/>
+              </w:rPr>
+            </w:pPr>
+          </w:p>
+        </w:tc>
+        <w:tc>
+          <w:tcPr>
+            <w:tcW w:w="1850" w:type="dxa"/>
+            <w:tcBorders>
+              <w:top w:val="single" w:sz="4" w:space="0" w:color="auto"/>
+              <w:bottom w:val="nil"/>
+            </w:tcBorders>
+            <w:vAlign w:val="center"/>
+          </w:tcPr>
+          <w:p>
+            <w:pPr>
+              <w:rPr>
+                <w:rFonts w:ascii="Arial" w:hAnsi="Arial" w:cs="Arial"/>
+                <w:b/>
+                <w:sz w:val="2"/>
+                <w:szCs w:val="2"/>
               </w:rPr>
             </w:pPr>
           </w:p>
@@ -249,6 +678,10 @@
         <w:tc>
           <w:tcPr>
             <w:tcW w:w="236" w:type="dxa"/>
+            <w:tcBorders>
+              <w:top w:val="single" w:sz="4" w:space="0" w:color="auto"/>
+              <w:bottom w:val="nil"/>
+            </w:tcBorders>
           </w:tcPr>
           <w:p>
             <w:pPr>
@@ -256,15 +689,19 @@
               <w:rPr>
                 <w:rFonts w:ascii="Arial" w:hAnsi="Arial" w:cs="Arial"/>
                 <w:b/>
-                <w:sz w:val="20"/>
-                <w:szCs w:val="20"/>
+                <w:sz w:val="2"/>
+                <w:szCs w:val="2"/>
               </w:rPr>
             </w:pPr>
           </w:p>
         </w:tc>
         <w:tc>
           <w:tcPr>
-            <w:tcW w:w="2644" w:type="dxa"/>
+            <w:tcW w:w="2256" w:type="dxa"/>
+            <w:tcBorders>
+              <w:top w:val="single" w:sz="4" w:space="0" w:color="auto"/>
+              <w:bottom w:val="nil"/>
+            </w:tcBorders>
             <w:vAlign w:val="center"/>
           </w:tcPr>
           <w:p>
@@ -272,20 +709,50 @@
               <w:rPr>
                 <w:rFonts w:ascii="Arial" w:hAnsi="Arial" w:cs="Arial"/>
                 <w:b/>
-                <w:sz w:val="20"/>
-                <w:szCs w:val="20"/>
+                <w:sz w:val="2"/>
+                <w:szCs w:val="2"/>
               </w:rPr>
             </w:pPr>
           </w:p>
         </w:tc>
       </w:tr>
     </w:tbl>
-    <w:p/>
+    <w:p>
+      <w:pPr>
+        <w:rPr>
+          <w:sz w:val="20"/>
+          <w:szCs w:val="20"/>
+        </w:rPr>
+      </w:pPr>
+      <w:r>
+        <w:rPr>
+          <w:sz w:val="20"/>
+          <w:szCs w:val="20"/>
+        </w:rPr>
+        <w:t>{{STATISTICS_SUMMARY}}</w:t>
+      </w:r>
+    </w:p>
+    <w:p>
+      <w:pPr>
+        <w:rPr>
+          <w:sz w:val="4"/>
+          <w:szCs w:val="4"/>
+        </w:rPr>
+      </w:pPr>
+    </w:p>
+    <w:p>
+      <w:pPr>
+        <w:rPr>
+          <w:sz w:val="4"/>
+          <w:szCs w:val="4"/>
+        </w:rPr>
+      </w:pPr>
+    </w:p>
     <w:sectPr>
       <w:headerReference w:type="default" r:id="rId7"/>
       <w:footerReference w:type="default" r:id="rId8"/>
       <w:pgSz w:w="12240" w:h="15840"/>
-      <w:pgMar w:top="2563" w:right="1080" w:bottom="2700" w:left="1080" w:header="576" w:footer="566" w:gutter="0"/>
+      <w:pgMar w:top="2563" w:right="1080" w:bottom="2700" w:left="1080" w:header="288" w:footer="566" w:gutter="0"/>
       <w:cols w:space="720"/>
       <w:docGrid w:linePitch="360"/>
     </w:sectPr>
@@ -365,7 +832,7 @@
               <w:sz w:val="20"/>
               <w:szCs w:val="20"/>
             </w:rPr>
-            <w:t>[Insert Faculty]</w:t>
+            <w:t>{{LECTURER}}</w:t>
           </w:r>
         </w:p>
       </w:tc>
@@ -856,7 +1323,7 @@
               <w:sz w:val="20"/>
               <w:szCs w:val="20"/>
             </w:rPr>
-            <w:t>[Insert SY]</w:t>
+            <w:t>{{SY}}</w:t>
           </w:r>
         </w:p>
       </w:tc>
@@ -932,7 +1399,7 @@
               <w:sz w:val="20"/>
               <w:szCs w:val="20"/>
             </w:rPr>
-            <w:t>[Insert Sem]</w:t>
+            <w:t>{{SEM}}</w:t>
           </w:r>
         </w:p>
       </w:tc>
@@ -1093,7 +1560,7 @@
               <w:sz w:val="20"/>
               <w:szCs w:val="20"/>
             </w:rPr>
-            <w:t>[Insert SC]</w:t>
+            <w:t>{{SC}}</w:t>
           </w:r>
         </w:p>
       </w:tc>
@@ -1172,7 +1639,7 @@
               <w:sz w:val="20"/>
               <w:szCs w:val="20"/>
             </w:rPr>
-            <w:t>[Insert OC]</w:t>
+            <w:t>{{OC}}</w:t>
           </w:r>
         </w:p>
       </w:tc>
@@ -1248,7 +1715,7 @@
               <w:sz w:val="20"/>
               <w:szCs w:val="20"/>
             </w:rPr>
-            <w:t>[Insert Time]</w:t>
+            <w:t>{{Time}}</w:t>
           </w:r>
         </w:p>
       </w:tc>
@@ -1321,11 +1788,11 @@
           <w:r>
             <w:rPr>
               <w:rFonts w:ascii="Arial" w:hAnsi="Arial" w:cs="Arial"/>
-              <w:bCs/>
-              <w:sz w:val="20"/>
-              <w:szCs w:val="20"/>
-            </w:rPr>
-            <w:t>[Insert ST]</w:t>
+              <w:b/>
+              <w:sz w:val="20"/>
+              <w:szCs w:val="20"/>
+            </w:rPr>
+            <w:t>{{ST}}</w:t>
           </w:r>
         </w:p>
       </w:tc>
@@ -1415,23 +1882,26 @@
           <w:r>
             <w:rPr>
               <w:rFonts w:ascii="Arial" w:hAnsi="Arial" w:cs="Arial"/>
-              <w:bCs/>
-              <w:sz w:val="20"/>
-              <w:szCs w:val="20"/>
-            </w:rPr>
-            <w:t>[Insert LeS]</w:t>
+              <w:b/>
+              <w:sz w:val="20"/>
+              <w:szCs w:val="20"/>
+            </w:rPr>
+            <w:t>{{Les}}</w:t>
           </w:r>
         </w:p>
       </w:tc>
     </w:tr>
     <w:tr>
+      <w:trPr>
+        <w:trHeight w:val="144"/>
+      </w:trPr>
       <w:tc>
         <w:tcPr>
           <w:tcW w:w="1435" w:type="dxa"/>
         </w:tcPr>
         <w:p>
           <w:pPr>
-            <w:spacing w:before="60" w:after="92"/>
+            <w:spacing w:before="60"/>
             <w:rPr>
               <w:rFonts w:ascii="Arial" w:hAnsi="Arial" w:cs="Arial"/>
               <w:spacing w:val="-2"/>
@@ -1456,7 +1926,7 @@
         </w:tcPr>
         <w:p>
           <w:pPr>
-            <w:spacing w:before="60" w:after="92"/>
+            <w:spacing w:before="60"/>
             <w:rPr>
               <w:rFonts w:ascii="Arial" w:hAnsi="Arial" w:cs="Arial"/>
               <w:b/>
@@ -1482,10 +1952,10 @@
         </w:tcPr>
         <w:p>
           <w:pPr>
-            <w:spacing w:before="60" w:after="92"/>
-            <w:rPr>
-              <w:rFonts w:ascii="Arial" w:hAnsi="Arial" w:cs="Arial"/>
-              <w:bCs/>
+            <w:spacing w:before="60"/>
+            <w:rPr>
+              <w:rFonts w:ascii="Arial" w:hAnsi="Arial" w:cs="Arial"/>
+              <w:b/>
               <w:sz w:val="20"/>
               <w:szCs w:val="20"/>
             </w:rPr>
@@ -1493,11 +1963,11 @@
           <w:r>
             <w:rPr>
               <w:rFonts w:ascii="Arial" w:hAnsi="Arial" w:cs="Arial"/>
-              <w:bCs/>
-              <w:sz w:val="20"/>
-              <w:szCs w:val="20"/>
-            </w:rPr>
-            <w:t>[Insert LaS]</w:t>
+              <w:b/>
+              <w:sz w:val="20"/>
+              <w:szCs w:val="20"/>
+            </w:rPr>
+            <w:t>{{Las}}</w:t>
           </w:r>
         </w:p>
       </w:tc>

</xml_diff>

<commit_message>
Rerolled to Docx and removed the PDF
</commit_message>
<xml_diff>
--- a/Report_template.docx
+++ b/Report_template.docx
@@ -5,23 +5,15 @@
     <w:tbl>
       <w:tblPr>
         <w:tblStyle w:val="TableGrid"/>
-        <w:tblpPr w:leftFromText="180" w:rightFromText="180" w:vertAnchor="text" w:horzAnchor="margin" w:tblpY="85"/>
-        <w:tblW w:w="10172" w:type="dxa"/>
-        <w:tblBorders>
-          <w:left w:val="none" w:sz="0" w:space="0" w:color="auto"/>
-          <w:bottom w:val="double" w:sz="4" w:space="0" w:color="auto"/>
-          <w:right w:val="none" w:sz="0" w:space="0" w:color="auto"/>
-          <w:insideH w:val="none" w:sz="0" w:space="0" w:color="auto"/>
-          <w:insideV w:val="none" w:sz="0" w:space="0" w:color="auto"/>
-        </w:tblBorders>
+        <w:tblW w:w="10165" w:type="dxa"/>
         <w:tblLook w:val="04A0" w:firstRow="1" w:lastRow="0" w:firstColumn="1" w:lastColumn="0" w:noHBand="0" w:noVBand="1"/>
       </w:tblPr>
       <w:tblGrid>
-        <w:gridCol w:w="2039"/>
-        <w:gridCol w:w="3791"/>
-        <w:gridCol w:w="1850"/>
+        <w:gridCol w:w="524"/>
+        <w:gridCol w:w="5771"/>
+        <w:gridCol w:w="990"/>
         <w:gridCol w:w="236"/>
-        <w:gridCol w:w="2256"/>
+        <w:gridCol w:w="2644"/>
       </w:tblGrid>
       <w:tr>
         <w:trPr>
@@ -29,7 +21,10 @@
         </w:trPr>
         <w:tc>
           <w:tcPr>
-            <w:tcW w:w="2039" w:type="dxa"/>
+            <w:tcW w:w="524" w:type="dxa"/>
+            <w:tcBorders>
+              <w:bottom w:val="double" w:sz="4" w:space="0" w:color="auto"/>
+            </w:tcBorders>
           </w:tcPr>
           <w:p>
             <w:pPr>
@@ -51,7 +46,10 @@
         </w:tc>
         <w:tc>
           <w:tcPr>
-            <w:tcW w:w="3791" w:type="dxa"/>
+            <w:tcW w:w="5771" w:type="dxa"/>
+            <w:tcBorders>
+              <w:bottom w:val="double" w:sz="4" w:space="0" w:color="auto"/>
+            </w:tcBorders>
           </w:tcPr>
           <w:p>
             <w:pPr>
@@ -68,7 +66,50 @@
                 <w:b/>
                 <w:sz w:val="20"/>
               </w:rPr>
-              <w:t>NAM</w:t>
+              <w:t>N</w:t>
+            </w:r>
+            <w:r>
+              <w:rPr>
+                <w:rFonts w:ascii="Arial" w:hAnsi="Arial" w:cs="Arial"/>
+                <w:b/>
+                <w:spacing w:val="-3"/>
+                <w:sz w:val="20"/>
+              </w:rPr>
+              <w:t xml:space="preserve"> </w:t>
+            </w:r>
+            <w:r>
+              <w:rPr>
+                <w:rFonts w:ascii="Arial" w:hAnsi="Arial" w:cs="Arial"/>
+                <w:b/>
+                <w:sz w:val="20"/>
+              </w:rPr>
+              <w:t>A</w:t>
+            </w:r>
+            <w:r>
+              <w:rPr>
+                <w:rFonts w:ascii="Arial" w:hAnsi="Arial" w:cs="Arial"/>
+                <w:b/>
+                <w:spacing w:val="-10"/>
+                <w:sz w:val="20"/>
+              </w:rPr>
+              <w:t xml:space="preserve"> </w:t>
+            </w:r>
+            <w:r>
+              <w:rPr>
+                <w:rFonts w:ascii="Arial" w:hAnsi="Arial" w:cs="Arial"/>
+                <w:b/>
+                <w:sz w:val="20"/>
+              </w:rPr>
+              <w:t>M</w:t>
+            </w:r>
+            <w:r>
+              <w:rPr>
+                <w:rFonts w:ascii="Arial" w:hAnsi="Arial" w:cs="Arial"/>
+                <w:b/>
+                <w:spacing w:val="3"/>
+                <w:sz w:val="20"/>
+              </w:rPr>
+              <w:t xml:space="preserve"> </w:t>
             </w:r>
             <w:r>
               <w:rPr>
@@ -83,7 +124,10 @@
         </w:tc>
         <w:tc>
           <w:tcPr>
-            <w:tcW w:w="1850" w:type="dxa"/>
+            <w:tcW w:w="990" w:type="dxa"/>
+            <w:tcBorders>
+              <w:bottom w:val="double" w:sz="4" w:space="0" w:color="auto"/>
+            </w:tcBorders>
           </w:tcPr>
           <w:p>
             <w:pPr>
@@ -107,6 +151,9 @@
         <w:tc>
           <w:tcPr>
             <w:tcW w:w="236" w:type="dxa"/>
+            <w:tcBorders>
+              <w:bottom w:val="double" w:sz="4" w:space="0" w:color="auto"/>
+            </w:tcBorders>
           </w:tcPr>
           <w:p>
             <w:pPr>
@@ -121,7 +168,10 @@
         </w:tc>
         <w:tc>
           <w:tcPr>
-            <w:tcW w:w="2256" w:type="dxa"/>
+            <w:tcW w:w="2644" w:type="dxa"/>
+            <w:tcBorders>
+              <w:bottom w:val="double" w:sz="4" w:space="0" w:color="auto"/>
+            </w:tcBorders>
           </w:tcPr>
           <w:p>
             <w:pPr>
@@ -151,191 +201,18 @@
           </w:p>
         </w:tc>
       </w:tr>
-    </w:tbl>
-    <w:p>
-      <w:pPr>
-        <w:rPr>
-          <w:sz w:val="4"/>
-          <w:szCs w:val="4"/>
-        </w:rPr>
-      </w:pPr>
-    </w:p>
-    <w:tbl>
-      <w:tblPr>
-        <w:tblStyle w:val="TableGrid"/>
-        <w:tblpPr w:leftFromText="180" w:rightFromText="180" w:vertAnchor="text" w:horzAnchor="margin" w:tblpY="139"/>
-        <w:tblW w:w="10172" w:type="dxa"/>
-        <w:tblBorders>
-          <w:left w:val="none" w:sz="0" w:space="0" w:color="auto"/>
-          <w:right w:val="none" w:sz="0" w:space="0" w:color="auto"/>
-          <w:insideH w:val="double" w:sz="4" w:space="0" w:color="auto"/>
-          <w:insideV w:val="none" w:sz="0" w:space="0" w:color="auto"/>
-        </w:tblBorders>
-        <w:tblLook w:val="04A0" w:firstRow="1" w:lastRow="0" w:firstColumn="1" w:lastColumn="0" w:noHBand="0" w:noVBand="1"/>
-      </w:tblPr>
-      <w:tblGrid>
-        <w:gridCol w:w="2039"/>
-        <w:gridCol w:w="3791"/>
-        <w:gridCol w:w="1850"/>
-        <w:gridCol w:w="236"/>
-        <w:gridCol w:w="2256"/>
-      </w:tblGrid>
-      <w:tr>
-        <w:trPr>
-          <w:trHeight w:val="20"/>
-        </w:trPr>
-        <w:tc>
-          <w:tcPr>
-            <w:tcW w:w="2039" w:type="dxa"/>
-            <w:tcBorders>
-              <w:top w:val="nil"/>
-              <w:bottom w:val="nil"/>
-            </w:tcBorders>
-            <w:vAlign w:val="center"/>
-          </w:tcPr>
-          <w:p>
-            <w:pPr>
-              <w:rPr>
-                <w:sz w:val="2"/>
-                <w:szCs w:val="2"/>
-              </w:rPr>
-            </w:pPr>
-            <w:r>
-              <w:rPr>
-                <w:sz w:val="2"/>
-                <w:szCs w:val="2"/>
-              </w:rPr>
-              <w:t xml:space="preserve">{% for </w:t>
-            </w:r>
-            <w:proofErr w:type="gramStart"/>
-            <w:r>
-              <w:rPr>
-                <w:sz w:val="2"/>
-                <w:szCs w:val="2"/>
-              </w:rPr>
-              <w:t>student</w:t>
-            </w:r>
-            <w:proofErr w:type="gramEnd"/>
-            <w:r>
-              <w:rPr>
-                <w:sz w:val="2"/>
-                <w:szCs w:val="2"/>
-              </w:rPr>
-              <w:t xml:space="preserve"> in </w:t>
-            </w:r>
-            <w:proofErr w:type="gramStart"/>
-            <w:r>
-              <w:rPr>
-                <w:sz w:val="2"/>
-                <w:szCs w:val="2"/>
-              </w:rPr>
-              <w:t>students %}</w:t>
-            </w:r>
-            <w:proofErr w:type="gramEnd"/>
-          </w:p>
-          <w:p>
-            <w:pPr>
-              <w:jc w:val="center"/>
-              <w:rPr>
-                <w:rFonts w:ascii="Arial" w:hAnsi="Arial" w:cs="Arial"/>
-                <w:b/>
-                <w:sz w:val="2"/>
-                <w:szCs w:val="2"/>
-              </w:rPr>
-            </w:pPr>
-          </w:p>
-        </w:tc>
-        <w:tc>
-          <w:tcPr>
-            <w:tcW w:w="3791" w:type="dxa"/>
-            <w:tcBorders>
-              <w:top w:val="nil"/>
-              <w:bottom w:val="nil"/>
-            </w:tcBorders>
-            <w:vAlign w:val="center"/>
-          </w:tcPr>
-          <w:p>
-            <w:pPr>
-              <w:rPr>
-                <w:rFonts w:ascii="Arial" w:hAnsi="Arial" w:cs="Arial"/>
-                <w:b/>
-                <w:sz w:val="2"/>
-                <w:szCs w:val="2"/>
-              </w:rPr>
-            </w:pPr>
-          </w:p>
-        </w:tc>
-        <w:tc>
-          <w:tcPr>
-            <w:tcW w:w="1850" w:type="dxa"/>
-            <w:tcBorders>
-              <w:top w:val="nil"/>
-              <w:bottom w:val="nil"/>
-            </w:tcBorders>
-            <w:vAlign w:val="center"/>
-          </w:tcPr>
-          <w:p>
-            <w:pPr>
-              <w:rPr>
-                <w:rFonts w:ascii="Arial" w:hAnsi="Arial" w:cs="Arial"/>
-                <w:b/>
-                <w:sz w:val="2"/>
-                <w:szCs w:val="2"/>
-              </w:rPr>
-            </w:pPr>
-          </w:p>
-        </w:tc>
-        <w:tc>
-          <w:tcPr>
-            <w:tcW w:w="236" w:type="dxa"/>
-            <w:tcBorders>
-              <w:top w:val="nil"/>
-              <w:bottom w:val="nil"/>
-            </w:tcBorders>
-          </w:tcPr>
-          <w:p>
-            <w:pPr>
-              <w:jc w:val="center"/>
-              <w:rPr>
-                <w:rFonts w:ascii="Arial" w:hAnsi="Arial" w:cs="Arial"/>
-                <w:b/>
-                <w:sz w:val="2"/>
-                <w:szCs w:val="2"/>
-              </w:rPr>
-            </w:pPr>
-          </w:p>
-        </w:tc>
-        <w:tc>
-          <w:tcPr>
-            <w:tcW w:w="2256" w:type="dxa"/>
-            <w:tcBorders>
-              <w:top w:val="nil"/>
-              <w:bottom w:val="nil"/>
-            </w:tcBorders>
-            <w:vAlign w:val="center"/>
-          </w:tcPr>
-          <w:p>
-            <w:pPr>
-              <w:rPr>
-                <w:rFonts w:ascii="Arial" w:hAnsi="Arial" w:cs="Arial"/>
-                <w:b/>
-                <w:sz w:val="2"/>
-                <w:szCs w:val="2"/>
-              </w:rPr>
-            </w:pPr>
-          </w:p>
-        </w:tc>
-      </w:tr>
       <w:tr>
         <w:trPr>
           <w:trHeight w:val="317"/>
         </w:trPr>
         <w:tc>
           <w:tcPr>
-            <w:tcW w:w="2039" w:type="dxa"/>
+            <w:tcW w:w="524" w:type="dxa"/>
             <w:tcBorders>
-              <w:top w:val="nil"/>
+              <w:top w:val="double" w:sz="4" w:space="0" w:color="auto"/>
+              <w:left w:val="nil"/>
               <w:bottom w:val="single" w:sz="4" w:space="0" w:color="auto"/>
+              <w:right w:val="nil"/>
             </w:tcBorders>
             <w:vAlign w:val="center"/>
           </w:tcPr>
@@ -349,45 +226,16 @@
                 <w:szCs w:val="20"/>
               </w:rPr>
             </w:pPr>
-            <w:r>
-              <w:rPr>
-                <w:rFonts w:ascii="Arial" w:hAnsi="Arial" w:cs="Arial"/>
-                <w:b/>
-                <w:sz w:val="20"/>
-                <w:szCs w:val="20"/>
-              </w:rPr>
-              <w:t>{{</w:t>
-            </w:r>
-            <w:proofErr w:type="spellStart"/>
-            <w:proofErr w:type="gramStart"/>
-            <w:r>
-              <w:rPr>
-                <w:rFonts w:ascii="Arial" w:hAnsi="Arial" w:cs="Arial"/>
-                <w:b/>
-                <w:sz w:val="20"/>
-                <w:szCs w:val="20"/>
-              </w:rPr>
-              <w:t>student.number</w:t>
-            </w:r>
-            <w:proofErr w:type="spellEnd"/>
-            <w:proofErr w:type="gramEnd"/>
-            <w:r>
-              <w:rPr>
-                <w:rFonts w:ascii="Arial" w:hAnsi="Arial" w:cs="Arial"/>
-                <w:b/>
-                <w:sz w:val="20"/>
-                <w:szCs w:val="20"/>
-              </w:rPr>
-              <w:t>}}</w:t>
-            </w:r>
           </w:p>
         </w:tc>
         <w:tc>
           <w:tcPr>
-            <w:tcW w:w="3791" w:type="dxa"/>
+            <w:tcW w:w="5771" w:type="dxa"/>
             <w:tcBorders>
-              <w:top w:val="nil"/>
+              <w:top w:val="double" w:sz="4" w:space="0" w:color="auto"/>
+              <w:left w:val="nil"/>
               <w:bottom w:val="single" w:sz="4" w:space="0" w:color="auto"/>
+              <w:right w:val="nil"/>
             </w:tcBorders>
             <w:vAlign w:val="center"/>
           </w:tcPr>
@@ -400,46 +248,22 @@
                 <w:szCs w:val="20"/>
               </w:rPr>
             </w:pPr>
-            <w:r>
-              <w:rPr>
-                <w:rFonts w:ascii="Arial" w:hAnsi="Arial" w:cs="Arial"/>
-                <w:b/>
-                <w:sz w:val="20"/>
-                <w:szCs w:val="20"/>
-              </w:rPr>
-              <w:t>{{</w:t>
-            </w:r>
-            <w:r>
-              <w:rPr>
-                <w:rFonts w:ascii="Arial" w:hAnsi="Arial" w:cs="Arial"/>
-                <w:b/>
-                <w:sz w:val="20"/>
-                <w:szCs w:val="20"/>
-              </w:rPr>
-              <w:t>student.</w:t>
-            </w:r>
-            <w:r>
-              <w:rPr>
-                <w:rFonts w:ascii="Arial" w:hAnsi="Arial" w:cs="Arial"/>
-                <w:b/>
-                <w:sz w:val="20"/>
-                <w:szCs w:val="20"/>
-              </w:rPr>
-              <w:t>name}}</w:t>
-            </w:r>
           </w:p>
         </w:tc>
         <w:tc>
           <w:tcPr>
-            <w:tcW w:w="1850" w:type="dxa"/>
+            <w:tcW w:w="990" w:type="dxa"/>
             <w:tcBorders>
-              <w:top w:val="nil"/>
+              <w:top w:val="double" w:sz="4" w:space="0" w:color="auto"/>
+              <w:left w:val="nil"/>
               <w:bottom w:val="single" w:sz="4" w:space="0" w:color="auto"/>
+              <w:right w:val="nil"/>
             </w:tcBorders>
             <w:vAlign w:val="center"/>
           </w:tcPr>
           <w:p>
             <w:pPr>
+              <w:jc w:val="center"/>
               <w:rPr>
                 <w:rFonts w:ascii="Arial" w:hAnsi="Arial" w:cs="Arial"/>
                 <w:b/>
@@ -447,63 +271,16 @@
                 <w:szCs w:val="20"/>
               </w:rPr>
             </w:pPr>
-            <w:r>
-              <w:rPr>
-                <w:rFonts w:ascii="Arial" w:hAnsi="Arial" w:cs="Arial"/>
-                <w:b/>
-                <w:sz w:val="20"/>
-                <w:szCs w:val="20"/>
-              </w:rPr>
-              <w:t>{{</w:t>
-            </w:r>
-            <w:proofErr w:type="spellStart"/>
-            <w:proofErr w:type="gramStart"/>
-            <w:r>
-              <w:rPr>
-                <w:rFonts w:ascii="Arial" w:hAnsi="Arial" w:cs="Arial"/>
-                <w:b/>
-                <w:sz w:val="20"/>
-                <w:szCs w:val="20"/>
-              </w:rPr>
-              <w:t>s</w:t>
-            </w:r>
-            <w:r>
-              <w:rPr>
-                <w:rFonts w:ascii="Arial" w:hAnsi="Arial" w:cs="Arial"/>
-                <w:b/>
-                <w:sz w:val="20"/>
-                <w:szCs w:val="20"/>
-              </w:rPr>
-              <w:t>tudent.</w:t>
-            </w:r>
-            <w:r>
-              <w:rPr>
-                <w:rFonts w:ascii="Arial" w:hAnsi="Arial" w:cs="Arial"/>
-                <w:b/>
-                <w:sz w:val="20"/>
-                <w:szCs w:val="20"/>
-              </w:rPr>
-              <w:t>grade</w:t>
-            </w:r>
-            <w:proofErr w:type="spellEnd"/>
-            <w:proofErr w:type="gramEnd"/>
-            <w:r>
-              <w:rPr>
-                <w:rFonts w:ascii="Arial" w:hAnsi="Arial" w:cs="Arial"/>
-                <w:b/>
-                <w:sz w:val="20"/>
-                <w:szCs w:val="20"/>
-              </w:rPr>
-              <w:t>}}</w:t>
-            </w:r>
           </w:p>
         </w:tc>
         <w:tc>
           <w:tcPr>
             <w:tcW w:w="236" w:type="dxa"/>
             <w:tcBorders>
-              <w:top w:val="nil"/>
+              <w:top w:val="double" w:sz="4" w:space="0" w:color="auto"/>
+              <w:left w:val="nil"/>
               <w:bottom w:val="single" w:sz="4" w:space="0" w:color="auto"/>
+              <w:right w:val="nil"/>
             </w:tcBorders>
           </w:tcPr>
           <w:p>
@@ -520,10 +297,12 @@
         </w:tc>
         <w:tc>
           <w:tcPr>
-            <w:tcW w:w="2256" w:type="dxa"/>
+            <w:tcW w:w="2644" w:type="dxa"/>
             <w:tcBorders>
-              <w:top w:val="nil"/>
+              <w:top w:val="double" w:sz="4" w:space="0" w:color="auto"/>
+              <w:left w:val="nil"/>
               <w:bottom w:val="single" w:sz="4" w:space="0" w:color="auto"/>
+              <w:right w:val="nil"/>
             </w:tcBorders>
             <w:vAlign w:val="center"/>
           </w:tcPr>
@@ -536,223 +315,16 @@
                 <w:szCs w:val="20"/>
               </w:rPr>
             </w:pPr>
-            <w:r>
-              <w:rPr>
-                <w:rFonts w:ascii="Arial" w:hAnsi="Arial" w:cs="Arial"/>
-                <w:b/>
-                <w:sz w:val="20"/>
-                <w:szCs w:val="20"/>
-              </w:rPr>
-              <w:t>{{</w:t>
-            </w:r>
-            <w:proofErr w:type="spellStart"/>
-            <w:proofErr w:type="gramStart"/>
-            <w:r>
-              <w:rPr>
-                <w:rFonts w:ascii="Arial" w:hAnsi="Arial" w:cs="Arial"/>
-                <w:b/>
-                <w:sz w:val="20"/>
-                <w:szCs w:val="20"/>
-              </w:rPr>
-              <w:t>student.</w:t>
-            </w:r>
-            <w:r>
-              <w:rPr>
-                <w:rFonts w:ascii="Arial" w:hAnsi="Arial" w:cs="Arial"/>
-                <w:b/>
-                <w:sz w:val="20"/>
-                <w:szCs w:val="20"/>
-              </w:rPr>
-              <w:t>remarks</w:t>
-            </w:r>
-            <w:proofErr w:type="spellEnd"/>
-            <w:proofErr w:type="gramEnd"/>
-            <w:r>
-              <w:rPr>
-                <w:rFonts w:ascii="Arial" w:hAnsi="Arial" w:cs="Arial"/>
-                <w:b/>
-                <w:sz w:val="20"/>
-                <w:szCs w:val="20"/>
-              </w:rPr>
-              <w:t>}}</w:t>
-            </w:r>
-          </w:p>
-        </w:tc>
-      </w:tr>
-      <w:tr>
-        <w:trPr>
-          <w:trHeight w:val="20"/>
-        </w:trPr>
-        <w:tc>
-          <w:tcPr>
-            <w:tcW w:w="2039" w:type="dxa"/>
-            <w:tcBorders>
-              <w:top w:val="single" w:sz="4" w:space="0" w:color="auto"/>
-              <w:bottom w:val="nil"/>
-            </w:tcBorders>
-            <w:vAlign w:val="center"/>
-          </w:tcPr>
-          <w:p>
-            <w:pPr>
-              <w:rPr>
-                <w:sz w:val="2"/>
-                <w:szCs w:val="2"/>
-              </w:rPr>
-            </w:pPr>
-            <w:r>
-              <w:rPr>
-                <w:sz w:val="2"/>
-                <w:szCs w:val="2"/>
-              </w:rPr>
-              <w:t xml:space="preserve">{% </w:t>
-            </w:r>
-            <w:proofErr w:type="spellStart"/>
-            <w:r>
-              <w:rPr>
-                <w:sz w:val="2"/>
-                <w:szCs w:val="2"/>
-              </w:rPr>
-              <w:t>endfor</w:t>
-            </w:r>
-            <w:proofErr w:type="spellEnd"/>
-            <w:r>
-              <w:rPr>
-                <w:sz w:val="2"/>
-                <w:szCs w:val="2"/>
-              </w:rPr>
-              <w:t xml:space="preserve"> %}</w:t>
-            </w:r>
-          </w:p>
-          <w:p>
-            <w:pPr>
-              <w:jc w:val="center"/>
-              <w:rPr>
-                <w:rFonts w:ascii="Arial" w:hAnsi="Arial" w:cs="Arial"/>
-                <w:b/>
-                <w:sz w:val="2"/>
-                <w:szCs w:val="2"/>
-              </w:rPr>
-            </w:pPr>
-          </w:p>
-        </w:tc>
-        <w:tc>
-          <w:tcPr>
-            <w:tcW w:w="3791" w:type="dxa"/>
-            <w:tcBorders>
-              <w:top w:val="single" w:sz="4" w:space="0" w:color="auto"/>
-              <w:bottom w:val="nil"/>
-            </w:tcBorders>
-            <w:vAlign w:val="center"/>
-          </w:tcPr>
-          <w:p>
-            <w:pPr>
-              <w:rPr>
-                <w:rFonts w:ascii="Arial" w:hAnsi="Arial" w:cs="Arial"/>
-                <w:b/>
-                <w:sz w:val="2"/>
-                <w:szCs w:val="2"/>
-              </w:rPr>
-            </w:pPr>
-          </w:p>
-        </w:tc>
-        <w:tc>
-          <w:tcPr>
-            <w:tcW w:w="1850" w:type="dxa"/>
-            <w:tcBorders>
-              <w:top w:val="single" w:sz="4" w:space="0" w:color="auto"/>
-              <w:bottom w:val="nil"/>
-            </w:tcBorders>
-            <w:vAlign w:val="center"/>
-          </w:tcPr>
-          <w:p>
-            <w:pPr>
-              <w:rPr>
-                <w:rFonts w:ascii="Arial" w:hAnsi="Arial" w:cs="Arial"/>
-                <w:b/>
-                <w:sz w:val="2"/>
-                <w:szCs w:val="2"/>
-              </w:rPr>
-            </w:pPr>
-          </w:p>
-        </w:tc>
-        <w:tc>
-          <w:tcPr>
-            <w:tcW w:w="236" w:type="dxa"/>
-            <w:tcBorders>
-              <w:top w:val="single" w:sz="4" w:space="0" w:color="auto"/>
-              <w:bottom w:val="nil"/>
-            </w:tcBorders>
-          </w:tcPr>
-          <w:p>
-            <w:pPr>
-              <w:jc w:val="center"/>
-              <w:rPr>
-                <w:rFonts w:ascii="Arial" w:hAnsi="Arial" w:cs="Arial"/>
-                <w:b/>
-                <w:sz w:val="2"/>
-                <w:szCs w:val="2"/>
-              </w:rPr>
-            </w:pPr>
-          </w:p>
-        </w:tc>
-        <w:tc>
-          <w:tcPr>
-            <w:tcW w:w="2256" w:type="dxa"/>
-            <w:tcBorders>
-              <w:top w:val="single" w:sz="4" w:space="0" w:color="auto"/>
-              <w:bottom w:val="nil"/>
-            </w:tcBorders>
-            <w:vAlign w:val="center"/>
-          </w:tcPr>
-          <w:p>
-            <w:pPr>
-              <w:rPr>
-                <w:rFonts w:ascii="Arial" w:hAnsi="Arial" w:cs="Arial"/>
-                <w:b/>
-                <w:sz w:val="2"/>
-                <w:szCs w:val="2"/>
-              </w:rPr>
-            </w:pPr>
           </w:p>
         </w:tc>
       </w:tr>
     </w:tbl>
-    <w:p>
-      <w:pPr>
-        <w:rPr>
-          <w:sz w:val="20"/>
-          <w:szCs w:val="20"/>
-        </w:rPr>
-      </w:pPr>
-      <w:r>
-        <w:rPr>
-          <w:sz w:val="20"/>
-          <w:szCs w:val="20"/>
-        </w:rPr>
-        <w:t>{{STATISTICS_SUMMARY}}</w:t>
-      </w:r>
-    </w:p>
-    <w:p>
-      <w:pPr>
-        <w:rPr>
-          <w:sz w:val="4"/>
-          <w:szCs w:val="4"/>
-        </w:rPr>
-      </w:pPr>
-    </w:p>
-    <w:p>
-      <w:pPr>
-        <w:rPr>
-          <w:sz w:val="4"/>
-          <w:szCs w:val="4"/>
-        </w:rPr>
-      </w:pPr>
-    </w:p>
+    <w:p/>
     <w:sectPr>
       <w:headerReference w:type="default" r:id="rId7"/>
       <w:footerReference w:type="default" r:id="rId8"/>
       <w:pgSz w:w="12240" w:h="15840"/>
-      <w:pgMar w:top="2563" w:right="1080" w:bottom="2700" w:left="1080" w:header="288" w:footer="566" w:gutter="0"/>
+      <w:pgMar w:top="2563" w:right="1080" w:bottom="3330" w:left="1080" w:header="576" w:footer="566" w:gutter="0"/>
       <w:cols w:space="720"/>
       <w:docGrid w:linePitch="360"/>
     </w:sectPr>
@@ -832,7 +404,7 @@
               <w:sz w:val="20"/>
               <w:szCs w:val="20"/>
             </w:rPr>
-            <w:t>{{LECTURER}}</w:t>
+            <w:t>[Insert Faculty]</w:t>
           </w:r>
         </w:p>
       </w:tc>
@@ -1227,16 +799,8 @@
   </w:p>
   <w:tbl>
     <w:tblPr>
-      <w:tblStyle w:val="TableGrid"/>
+      <w:tblStyle w:val="PlainTable3"/>
       <w:tblW w:w="10165" w:type="dxa"/>
-      <w:tblBorders>
-        <w:top w:val="none" w:sz="0" w:space="0" w:color="auto"/>
-        <w:left w:val="none" w:sz="0" w:space="0" w:color="auto"/>
-        <w:bottom w:val="none" w:sz="0" w:space="0" w:color="auto"/>
-        <w:right w:val="none" w:sz="0" w:space="0" w:color="auto"/>
-        <w:insideH w:val="none" w:sz="0" w:space="0" w:color="auto"/>
-        <w:insideV w:val="none" w:sz="0" w:space="0" w:color="auto"/>
-      </w:tblBorders>
       <w:tblLayout w:type="fixed"/>
       <w:tblLook w:val="0600" w:firstRow="0" w:lastRow="0" w:firstColumn="0" w:lastColumn="0" w:noHBand="1" w:noVBand="1"/>
     </w:tblPr>
@@ -1323,7 +887,7 @@
               <w:sz w:val="20"/>
               <w:szCs w:val="20"/>
             </w:rPr>
-            <w:t>{{SY}}</w:t>
+            <w:t>[Insert SY]</w:t>
           </w:r>
         </w:p>
       </w:tc>
@@ -1399,7 +963,7 @@
               <w:sz w:val="20"/>
               <w:szCs w:val="20"/>
             </w:rPr>
-            <w:t>{{SEM}}</w:t>
+            <w:t>[Insert Sem]</w:t>
           </w:r>
         </w:p>
       </w:tc>
@@ -1560,7 +1124,7 @@
               <w:sz w:val="20"/>
               <w:szCs w:val="20"/>
             </w:rPr>
-            <w:t>{{SC}}</w:t>
+            <w:t>[Insert SC]</w:t>
           </w:r>
         </w:p>
       </w:tc>
@@ -1639,7 +1203,7 @@
               <w:sz w:val="20"/>
               <w:szCs w:val="20"/>
             </w:rPr>
-            <w:t>{{OC}}</w:t>
+            <w:t>[Insert OC]</w:t>
           </w:r>
         </w:p>
       </w:tc>
@@ -1715,7 +1279,7 @@
               <w:sz w:val="20"/>
               <w:szCs w:val="20"/>
             </w:rPr>
-            <w:t>{{Time}}</w:t>
+            <w:t>[Insert Time]</w:t>
           </w:r>
         </w:p>
       </w:tc>
@@ -1788,11 +1352,11 @@
           <w:r>
             <w:rPr>
               <w:rFonts w:ascii="Arial" w:hAnsi="Arial" w:cs="Arial"/>
-              <w:b/>
-              <w:sz w:val="20"/>
-              <w:szCs w:val="20"/>
-            </w:rPr>
-            <w:t>{{ST}}</w:t>
+              <w:bCs/>
+              <w:sz w:val="20"/>
+              <w:szCs w:val="20"/>
+            </w:rPr>
+            <w:t>[Insert ST]</w:t>
           </w:r>
         </w:p>
       </w:tc>
@@ -1882,26 +1446,43 @@
           <w:r>
             <w:rPr>
               <w:rFonts w:ascii="Arial" w:hAnsi="Arial" w:cs="Arial"/>
-              <w:b/>
-              <w:sz w:val="20"/>
-              <w:szCs w:val="20"/>
-            </w:rPr>
-            <w:t>{{Les}}</w:t>
+              <w:bCs/>
+              <w:sz w:val="20"/>
+              <w:szCs w:val="20"/>
+            </w:rPr>
+            <w:t xml:space="preserve">[Insert </w:t>
+          </w:r>
+          <w:proofErr w:type="spellStart"/>
+          <w:r>
+            <w:rPr>
+              <w:rFonts w:ascii="Arial" w:hAnsi="Arial" w:cs="Arial"/>
+              <w:bCs/>
+              <w:sz w:val="20"/>
+              <w:szCs w:val="20"/>
+            </w:rPr>
+            <w:t>LeS</w:t>
+          </w:r>
+          <w:proofErr w:type="spellEnd"/>
+          <w:r>
+            <w:rPr>
+              <w:rFonts w:ascii="Arial" w:hAnsi="Arial" w:cs="Arial"/>
+              <w:bCs/>
+              <w:sz w:val="20"/>
+              <w:szCs w:val="20"/>
+            </w:rPr>
+            <w:t>]</w:t>
           </w:r>
         </w:p>
       </w:tc>
     </w:tr>
     <w:tr>
-      <w:trPr>
-        <w:trHeight w:val="144"/>
-      </w:trPr>
       <w:tc>
         <w:tcPr>
           <w:tcW w:w="1435" w:type="dxa"/>
         </w:tcPr>
         <w:p>
           <w:pPr>
-            <w:spacing w:before="60"/>
+            <w:spacing w:before="60" w:after="92"/>
             <w:rPr>
               <w:rFonts w:ascii="Arial" w:hAnsi="Arial" w:cs="Arial"/>
               <w:spacing w:val="-2"/>
@@ -1926,7 +1507,7 @@
         </w:tcPr>
         <w:p>
           <w:pPr>
-            <w:spacing w:before="60"/>
+            <w:spacing w:before="60" w:after="92"/>
             <w:rPr>
               <w:rFonts w:ascii="Arial" w:hAnsi="Arial" w:cs="Arial"/>
               <w:b/>
@@ -1952,22 +1533,42 @@
         </w:tcPr>
         <w:p>
           <w:pPr>
-            <w:spacing w:before="60"/>
-            <w:rPr>
-              <w:rFonts w:ascii="Arial" w:hAnsi="Arial" w:cs="Arial"/>
-              <w:b/>
-              <w:sz w:val="20"/>
-              <w:szCs w:val="20"/>
-            </w:rPr>
-          </w:pPr>
-          <w:r>
-            <w:rPr>
-              <w:rFonts w:ascii="Arial" w:hAnsi="Arial" w:cs="Arial"/>
-              <w:b/>
-              <w:sz w:val="20"/>
-              <w:szCs w:val="20"/>
-            </w:rPr>
-            <w:t>{{Las}}</w:t>
+            <w:spacing w:before="60" w:after="92"/>
+            <w:rPr>
+              <w:rFonts w:ascii="Arial" w:hAnsi="Arial" w:cs="Arial"/>
+              <w:bCs/>
+              <w:sz w:val="20"/>
+              <w:szCs w:val="20"/>
+            </w:rPr>
+          </w:pPr>
+          <w:r>
+            <w:rPr>
+              <w:rFonts w:ascii="Arial" w:hAnsi="Arial" w:cs="Arial"/>
+              <w:bCs/>
+              <w:sz w:val="20"/>
+              <w:szCs w:val="20"/>
+            </w:rPr>
+            <w:t xml:space="preserve">[Insert </w:t>
+          </w:r>
+          <w:proofErr w:type="spellStart"/>
+          <w:r>
+            <w:rPr>
+              <w:rFonts w:ascii="Arial" w:hAnsi="Arial" w:cs="Arial"/>
+              <w:bCs/>
+              <w:sz w:val="20"/>
+              <w:szCs w:val="20"/>
+            </w:rPr>
+            <w:t>LaS</w:t>
+          </w:r>
+          <w:proofErr w:type="spellEnd"/>
+          <w:r>
+            <w:rPr>
+              <w:rFonts w:ascii="Arial" w:hAnsi="Arial" w:cs="Arial"/>
+              <w:bCs/>
+              <w:sz w:val="20"/>
+              <w:szCs w:val="20"/>
+            </w:rPr>
+            <w:t>]</w:t>
           </w:r>
         </w:p>
       </w:tc>
@@ -3016,6 +2617,99 @@
       </w:tcPr>
     </w:tblStylePr>
   </w:style>
+  <w:style w:type="table" w:styleId="PlainTable3">
+    <w:name w:val="Plain Table 3"/>
+    <w:basedOn w:val="TableNormal"/>
+    <w:uiPriority w:val="43"/>
+    <w:rsid w:val="00E47FA9"/>
+    <w:pPr>
+      <w:spacing w:after="0" w:line="240" w:lineRule="auto"/>
+    </w:pPr>
+    <w:tblPr>
+      <w:tblStyleRowBandSize w:val="1"/>
+      <w:tblStyleColBandSize w:val="1"/>
+    </w:tblPr>
+    <w:tblStylePr w:type="firstRow">
+      <w:rPr>
+        <w:b/>
+        <w:bCs/>
+        <w:caps/>
+      </w:rPr>
+      <w:tblPr/>
+      <w:tcPr>
+        <w:tcBorders>
+          <w:bottom w:val="single" w:sz="4" w:space="0" w:color="7F7F7F" w:themeColor="text1" w:themeTint="80"/>
+        </w:tcBorders>
+      </w:tcPr>
+    </w:tblStylePr>
+    <w:tblStylePr w:type="lastRow">
+      <w:rPr>
+        <w:b/>
+        <w:bCs/>
+        <w:caps/>
+      </w:rPr>
+      <w:tblPr/>
+      <w:tcPr>
+        <w:tcBorders>
+          <w:top w:val="nil"/>
+        </w:tcBorders>
+      </w:tcPr>
+    </w:tblStylePr>
+    <w:tblStylePr w:type="firstCol">
+      <w:rPr>
+        <w:b/>
+        <w:bCs/>
+        <w:caps/>
+      </w:rPr>
+      <w:tblPr/>
+      <w:tcPr>
+        <w:tcBorders>
+          <w:right w:val="single" w:sz="4" w:space="0" w:color="7F7F7F" w:themeColor="text1" w:themeTint="80"/>
+        </w:tcBorders>
+      </w:tcPr>
+    </w:tblStylePr>
+    <w:tblStylePr w:type="lastCol">
+      <w:rPr>
+        <w:b/>
+        <w:bCs/>
+        <w:caps/>
+      </w:rPr>
+      <w:tblPr/>
+      <w:tcPr>
+        <w:tcBorders>
+          <w:left w:val="nil"/>
+        </w:tcBorders>
+      </w:tcPr>
+    </w:tblStylePr>
+    <w:tblStylePr w:type="band1Vert">
+      <w:tblPr/>
+      <w:tcPr>
+        <w:shd w:val="clear" w:color="auto" w:fill="F2F2F2" w:themeFill="background1" w:themeFillShade="F2"/>
+      </w:tcPr>
+    </w:tblStylePr>
+    <w:tblStylePr w:type="band1Horz">
+      <w:tblPr/>
+      <w:tcPr>
+        <w:shd w:val="clear" w:color="auto" w:fill="F2F2F2" w:themeFill="background1" w:themeFillShade="F2"/>
+      </w:tcPr>
+    </w:tblStylePr>
+    <w:tblStylePr w:type="neCell">
+      <w:tblPr/>
+      <w:tcPr>
+        <w:tcBorders>
+          <w:left w:val="nil"/>
+        </w:tcBorders>
+      </w:tcPr>
+    </w:tblStylePr>
+    <w:tblStylePr w:type="nwCell">
+      <w:tblPr/>
+      <w:tcPr>
+        <w:tcBorders>
+          <w:right w:val="nil"/>
+        </w:tcBorders>
+      </w:tcPr>
+    </w:tblStylePr>
+  </w:style>
 </w:styles>
 </file>
 

</xml_diff>

<commit_message>
Update app for Streamlit.io deployment: remove PDF conversion, add      DOCX download, fix table borders, update fonts, and use Excel filename for output
</commit_message>
<xml_diff>
--- a/Report_template.docx
+++ b/Report_template.docx
@@ -23,7 +23,10 @@
           <w:tcPr>
             <w:tcW w:w="524" w:type="dxa"/>
             <w:tcBorders>
+              <w:top w:val="nil"/>
+              <w:left w:val="nil"/>
               <w:bottom w:val="double" w:sz="4" w:space="0" w:color="auto"/>
+              <w:right w:val="nil"/>
             </w:tcBorders>
           </w:tcPr>
           <w:p>
@@ -48,7 +51,10 @@
           <w:tcPr>
             <w:tcW w:w="5771" w:type="dxa"/>
             <w:tcBorders>
+              <w:top w:val="nil"/>
+              <w:left w:val="nil"/>
               <w:bottom w:val="double" w:sz="4" w:space="0" w:color="auto"/>
+              <w:right w:val="nil"/>
             </w:tcBorders>
           </w:tcPr>
           <w:p>
@@ -126,7 +132,10 @@
           <w:tcPr>
             <w:tcW w:w="990" w:type="dxa"/>
             <w:tcBorders>
+              <w:top w:val="nil"/>
+              <w:left w:val="nil"/>
               <w:bottom w:val="double" w:sz="4" w:space="0" w:color="auto"/>
+              <w:right w:val="nil"/>
             </w:tcBorders>
           </w:tcPr>
           <w:p>
@@ -152,7 +161,10 @@
           <w:tcPr>
             <w:tcW w:w="236" w:type="dxa"/>
             <w:tcBorders>
+              <w:top w:val="nil"/>
+              <w:left w:val="nil"/>
               <w:bottom w:val="double" w:sz="4" w:space="0" w:color="auto"/>
+              <w:right w:val="nil"/>
             </w:tcBorders>
           </w:tcPr>
           <w:p>
@@ -170,7 +182,10 @@
           <w:tcPr>
             <w:tcW w:w="2644" w:type="dxa"/>
             <w:tcBorders>
+              <w:top w:val="nil"/>
+              <w:left w:val="nil"/>
               <w:bottom w:val="double" w:sz="4" w:space="0" w:color="auto"/>
+              <w:right w:val="nil"/>
             </w:tcBorders>
           </w:tcPr>
           <w:p>

</xml_diff>

<commit_message>
ADJUSTING MOBILE AND REPORTS
</commit_message>
<xml_diff>
--- a/Report_template.docx
+++ b/Report_template.docx
@@ -15,207 +15,6 @@
         <w:gridCol w:w="236"/>
         <w:gridCol w:w="2644"/>
       </w:tblGrid>
-      <w:tr>
-        <w:trPr>
-          <w:trHeight w:val="317"/>
-        </w:trPr>
-        <w:tc>
-          <w:tcPr>
-            <w:tcW w:w="524" w:type="dxa"/>
-            <w:tcBorders>
-              <w:top w:val="nil"/>
-              <w:left w:val="nil"/>
-              <w:bottom w:val="double" w:sz="4" w:space="0" w:color="auto"/>
-              <w:right w:val="nil"/>
-            </w:tcBorders>
-          </w:tcPr>
-          <w:p>
-            <w:pPr>
-              <w:rPr>
-                <w:rFonts w:ascii="Arial" w:hAnsi="Arial" w:cs="Arial"/>
-                <w:b/>
-              </w:rPr>
-            </w:pPr>
-            <w:r>
-              <w:rPr>
-                <w:rFonts w:ascii="Arial" w:hAnsi="Arial" w:cs="Arial"/>
-                <w:b/>
-                <w:spacing w:val="-5"/>
-                <w:sz w:val="20"/>
-              </w:rPr>
-              <w:t>No.</w:t>
-            </w:r>
-          </w:p>
-        </w:tc>
-        <w:tc>
-          <w:tcPr>
-            <w:tcW w:w="5771" w:type="dxa"/>
-            <w:tcBorders>
-              <w:top w:val="nil"/>
-              <w:left w:val="nil"/>
-              <w:bottom w:val="double" w:sz="4" w:space="0" w:color="auto"/>
-              <w:right w:val="nil"/>
-            </w:tcBorders>
-          </w:tcPr>
-          <w:p>
-            <w:pPr>
-              <w:rPr>
-                <w:rFonts w:ascii="Arial" w:hAnsi="Arial" w:cs="Arial"/>
-                <w:b/>
-                <w:spacing w:val="-2"/>
-                <w:sz w:val="20"/>
-              </w:rPr>
-            </w:pPr>
-            <w:r>
-              <w:rPr>
-                <w:rFonts w:ascii="Arial" w:hAnsi="Arial" w:cs="Arial"/>
-                <w:b/>
-                <w:sz w:val="20"/>
-              </w:rPr>
-              <w:t>N</w:t>
-            </w:r>
-            <w:r>
-              <w:rPr>
-                <w:rFonts w:ascii="Arial" w:hAnsi="Arial" w:cs="Arial"/>
-                <w:b/>
-                <w:spacing w:val="-3"/>
-                <w:sz w:val="20"/>
-              </w:rPr>
-              <w:t xml:space="preserve"> </w:t>
-            </w:r>
-            <w:r>
-              <w:rPr>
-                <w:rFonts w:ascii="Arial" w:hAnsi="Arial" w:cs="Arial"/>
-                <w:b/>
-                <w:sz w:val="20"/>
-              </w:rPr>
-              <w:t>A</w:t>
-            </w:r>
-            <w:r>
-              <w:rPr>
-                <w:rFonts w:ascii="Arial" w:hAnsi="Arial" w:cs="Arial"/>
-                <w:b/>
-                <w:spacing w:val="-10"/>
-                <w:sz w:val="20"/>
-              </w:rPr>
-              <w:t xml:space="preserve"> </w:t>
-            </w:r>
-            <w:r>
-              <w:rPr>
-                <w:rFonts w:ascii="Arial" w:hAnsi="Arial" w:cs="Arial"/>
-                <w:b/>
-                <w:sz w:val="20"/>
-              </w:rPr>
-              <w:t>M</w:t>
-            </w:r>
-            <w:r>
-              <w:rPr>
-                <w:rFonts w:ascii="Arial" w:hAnsi="Arial" w:cs="Arial"/>
-                <w:b/>
-                <w:spacing w:val="3"/>
-                <w:sz w:val="20"/>
-              </w:rPr>
-              <w:t xml:space="preserve"> </w:t>
-            </w:r>
-            <w:r>
-              <w:rPr>
-                <w:rFonts w:ascii="Arial" w:hAnsi="Arial" w:cs="Arial"/>
-                <w:b/>
-                <w:spacing w:val="-10"/>
-                <w:sz w:val="20"/>
-              </w:rPr>
-              <w:t>E</w:t>
-            </w:r>
-          </w:p>
-        </w:tc>
-        <w:tc>
-          <w:tcPr>
-            <w:tcW w:w="990" w:type="dxa"/>
-            <w:tcBorders>
-              <w:top w:val="nil"/>
-              <w:left w:val="nil"/>
-              <w:bottom w:val="double" w:sz="4" w:space="0" w:color="auto"/>
-              <w:right w:val="nil"/>
-            </w:tcBorders>
-          </w:tcPr>
-          <w:p>
-            <w:pPr>
-              <w:jc w:val="right"/>
-              <w:rPr>
-                <w:rFonts w:ascii="Arial" w:hAnsi="Arial" w:cs="Arial"/>
-                <w:b/>
-              </w:rPr>
-            </w:pPr>
-            <w:r>
-              <w:rPr>
-                <w:rFonts w:ascii="Arial" w:hAnsi="Arial" w:cs="Arial"/>
-                <w:b/>
-                <w:spacing w:val="-2"/>
-                <w:sz w:val="20"/>
-              </w:rPr>
-              <w:t>GRADE</w:t>
-            </w:r>
-          </w:p>
-        </w:tc>
-        <w:tc>
-          <w:tcPr>
-            <w:tcW w:w="236" w:type="dxa"/>
-            <w:tcBorders>
-              <w:top w:val="nil"/>
-              <w:left w:val="nil"/>
-              <w:bottom w:val="double" w:sz="4" w:space="0" w:color="auto"/>
-              <w:right w:val="nil"/>
-            </w:tcBorders>
-          </w:tcPr>
-          <w:p>
-            <w:pPr>
-              <w:rPr>
-                <w:rFonts w:ascii="Arial" w:hAnsi="Arial" w:cs="Arial"/>
-                <w:b/>
-                <w:spacing w:val="-2"/>
-                <w:sz w:val="20"/>
-              </w:rPr>
-            </w:pPr>
-          </w:p>
-        </w:tc>
-        <w:tc>
-          <w:tcPr>
-            <w:tcW w:w="2644" w:type="dxa"/>
-            <w:tcBorders>
-              <w:top w:val="nil"/>
-              <w:left w:val="nil"/>
-              <w:bottom w:val="double" w:sz="4" w:space="0" w:color="auto"/>
-              <w:right w:val="nil"/>
-            </w:tcBorders>
-          </w:tcPr>
-          <w:p>
-            <w:pPr>
-              <w:rPr>
-                <w:rFonts w:ascii="Arial" w:hAnsi="Arial" w:cs="Arial"/>
-                <w:b/>
-              </w:rPr>
-            </w:pPr>
-            <w:r>
-              <w:rPr>
-                <w:rFonts w:ascii="Arial" w:hAnsi="Arial" w:cs="Arial"/>
-                <w:b/>
-                <w:spacing w:val="-2"/>
-                <w:sz w:val="20"/>
-              </w:rPr>
-              <w:t xml:space="preserve"> </w:t>
-            </w:r>
-            <w:r>
-              <w:rPr>
-                <w:rFonts w:ascii="Arial" w:hAnsi="Arial" w:cs="Arial"/>
-                <w:b/>
-                <w:spacing w:val="-2"/>
-                <w:sz w:val="20"/>
-              </w:rPr>
-              <w:t>REMARKS</w:t>
-            </w:r>
-          </w:p>
-        </w:tc>
-      </w:tr>
       <w:tr>
         <w:trPr>
           <w:trHeight w:val="317"/>
@@ -335,6 +134,16 @@
       </w:tr>
     </w:tbl>
     <w:p/>
+    <w:p>
+      <w:pPr>
+        <w:tabs>
+          <w:tab w:val="left" w:pos="1524"/>
+        </w:tabs>
+      </w:pPr>
+      <w:r>
+        <w:tab/>
+      </w:r>
+    </w:p>
     <w:sectPr>
       <w:headerReference w:type="default" r:id="rId7"/>
       <w:footerReference w:type="default" r:id="rId8"/>
@@ -1586,12 +1395,247 @@
             <w:t>]</w:t>
           </w:r>
         </w:p>
+        <w:p>
+          <w:pPr>
+            <w:rPr>
+              <w:rFonts w:ascii="Arial" w:hAnsi="Arial" w:cs="Arial"/>
+              <w:bCs/>
+              <w:sz w:val="2"/>
+              <w:szCs w:val="2"/>
+            </w:rPr>
+          </w:pPr>
+        </w:p>
+        <w:p>
+          <w:pPr>
+            <w:rPr>
+              <w:rFonts w:ascii="Arial" w:hAnsi="Arial" w:cs="Arial"/>
+              <w:bCs/>
+              <w:sz w:val="2"/>
+              <w:szCs w:val="2"/>
+            </w:rPr>
+          </w:pPr>
+        </w:p>
+      </w:tc>
+    </w:tr>
+  </w:tbl>
+  <w:tbl>
+    <w:tblPr>
+      <w:tblStyle w:val="TableGrid"/>
+      <w:tblW w:w="10165" w:type="dxa"/>
+      <w:tblLook w:val="04A0" w:firstRow="1" w:lastRow="0" w:firstColumn="1" w:lastColumn="0" w:noHBand="0" w:noVBand="1"/>
+    </w:tblPr>
+    <w:tblGrid>
+      <w:gridCol w:w="524"/>
+      <w:gridCol w:w="5771"/>
+      <w:gridCol w:w="990"/>
+      <w:gridCol w:w="236"/>
+      <w:gridCol w:w="2644"/>
+    </w:tblGrid>
+    <w:tr>
+      <w:trPr>
+        <w:trHeight w:val="20"/>
+      </w:trPr>
+      <w:tc>
+        <w:tcPr>
+          <w:tcW w:w="524" w:type="dxa"/>
+          <w:tcBorders>
+            <w:top w:val="nil"/>
+            <w:left w:val="nil"/>
+            <w:bottom w:val="nil"/>
+            <w:right w:val="nil"/>
+          </w:tcBorders>
+        </w:tcPr>
+        <w:p>
+          <w:pPr>
+            <w:rPr>
+              <w:rFonts w:ascii="Arial" w:hAnsi="Arial" w:cs="Arial"/>
+              <w:b/>
+            </w:rPr>
+          </w:pPr>
+          <w:r>
+            <w:rPr>
+              <w:rFonts w:ascii="Arial" w:hAnsi="Arial" w:cs="Arial"/>
+              <w:b/>
+              <w:spacing w:val="-5"/>
+              <w:sz w:val="20"/>
+            </w:rPr>
+            <w:t>No.</w:t>
+          </w:r>
+        </w:p>
+      </w:tc>
+      <w:tc>
+        <w:tcPr>
+          <w:tcW w:w="5771" w:type="dxa"/>
+          <w:tcBorders>
+            <w:top w:val="nil"/>
+            <w:left w:val="nil"/>
+            <w:bottom w:val="nil"/>
+            <w:right w:val="nil"/>
+          </w:tcBorders>
+        </w:tcPr>
+        <w:p>
+          <w:pPr>
+            <w:rPr>
+              <w:rFonts w:ascii="Arial" w:hAnsi="Arial" w:cs="Arial"/>
+              <w:b/>
+              <w:spacing w:val="-2"/>
+              <w:sz w:val="20"/>
+            </w:rPr>
+          </w:pPr>
+          <w:r>
+            <w:rPr>
+              <w:rFonts w:ascii="Arial" w:hAnsi="Arial" w:cs="Arial"/>
+              <w:b/>
+              <w:sz w:val="20"/>
+            </w:rPr>
+            <w:t>N</w:t>
+          </w:r>
+          <w:r>
+            <w:rPr>
+              <w:rFonts w:ascii="Arial" w:hAnsi="Arial" w:cs="Arial"/>
+              <w:b/>
+              <w:spacing w:val="-3"/>
+              <w:sz w:val="20"/>
+            </w:rPr>
+            <w:t xml:space="preserve"> </w:t>
+          </w:r>
+          <w:r>
+            <w:rPr>
+              <w:rFonts w:ascii="Arial" w:hAnsi="Arial" w:cs="Arial"/>
+              <w:b/>
+              <w:sz w:val="20"/>
+            </w:rPr>
+            <w:t>A</w:t>
+          </w:r>
+          <w:r>
+            <w:rPr>
+              <w:rFonts w:ascii="Arial" w:hAnsi="Arial" w:cs="Arial"/>
+              <w:b/>
+              <w:spacing w:val="-10"/>
+              <w:sz w:val="20"/>
+            </w:rPr>
+            <w:t xml:space="preserve"> </w:t>
+          </w:r>
+          <w:r>
+            <w:rPr>
+              <w:rFonts w:ascii="Arial" w:hAnsi="Arial" w:cs="Arial"/>
+              <w:b/>
+              <w:sz w:val="20"/>
+            </w:rPr>
+            <w:t>M</w:t>
+          </w:r>
+          <w:r>
+            <w:rPr>
+              <w:rFonts w:ascii="Arial" w:hAnsi="Arial" w:cs="Arial"/>
+              <w:b/>
+              <w:spacing w:val="3"/>
+              <w:sz w:val="20"/>
+            </w:rPr>
+            <w:t xml:space="preserve"> </w:t>
+          </w:r>
+          <w:r>
+            <w:rPr>
+              <w:rFonts w:ascii="Arial" w:hAnsi="Arial" w:cs="Arial"/>
+              <w:b/>
+              <w:spacing w:val="-10"/>
+              <w:sz w:val="20"/>
+            </w:rPr>
+            <w:t>E</w:t>
+          </w:r>
+        </w:p>
+      </w:tc>
+      <w:tc>
+        <w:tcPr>
+          <w:tcW w:w="990" w:type="dxa"/>
+          <w:tcBorders>
+            <w:top w:val="nil"/>
+            <w:left w:val="nil"/>
+            <w:bottom w:val="nil"/>
+            <w:right w:val="nil"/>
+          </w:tcBorders>
+        </w:tcPr>
+        <w:p>
+          <w:pPr>
+            <w:jc w:val="right"/>
+            <w:rPr>
+              <w:rFonts w:ascii="Arial" w:hAnsi="Arial" w:cs="Arial"/>
+              <w:b/>
+            </w:rPr>
+          </w:pPr>
+          <w:r>
+            <w:rPr>
+              <w:rFonts w:ascii="Arial" w:hAnsi="Arial" w:cs="Arial"/>
+              <w:b/>
+              <w:spacing w:val="-2"/>
+              <w:sz w:val="20"/>
+            </w:rPr>
+            <w:t>GRADE</w:t>
+          </w:r>
+        </w:p>
+      </w:tc>
+      <w:tc>
+        <w:tcPr>
+          <w:tcW w:w="236" w:type="dxa"/>
+          <w:tcBorders>
+            <w:top w:val="nil"/>
+            <w:left w:val="nil"/>
+            <w:bottom w:val="nil"/>
+            <w:right w:val="nil"/>
+          </w:tcBorders>
+        </w:tcPr>
+        <w:p>
+          <w:pPr>
+            <w:rPr>
+              <w:rFonts w:ascii="Arial" w:hAnsi="Arial" w:cs="Arial"/>
+              <w:b/>
+              <w:spacing w:val="-2"/>
+              <w:sz w:val="20"/>
+            </w:rPr>
+          </w:pPr>
+        </w:p>
+      </w:tc>
+      <w:tc>
+        <w:tcPr>
+          <w:tcW w:w="2644" w:type="dxa"/>
+          <w:tcBorders>
+            <w:top w:val="nil"/>
+            <w:left w:val="nil"/>
+            <w:bottom w:val="nil"/>
+            <w:right w:val="nil"/>
+          </w:tcBorders>
+        </w:tcPr>
+        <w:p>
+          <w:pPr>
+            <w:rPr>
+              <w:rFonts w:ascii="Arial" w:hAnsi="Arial" w:cs="Arial"/>
+              <w:b/>
+            </w:rPr>
+          </w:pPr>
+          <w:r>
+            <w:rPr>
+              <w:rFonts w:ascii="Arial" w:hAnsi="Arial" w:cs="Arial"/>
+              <w:b/>
+              <w:spacing w:val="-2"/>
+              <w:sz w:val="20"/>
+            </w:rPr>
+            <w:t xml:space="preserve"> </w:t>
+          </w:r>
+          <w:r>
+            <w:rPr>
+              <w:rFonts w:ascii="Arial" w:hAnsi="Arial" w:cs="Arial"/>
+              <w:b/>
+              <w:spacing w:val="-2"/>
+              <w:sz w:val="20"/>
+            </w:rPr>
+            <w:t>REMARKS</w:t>
+          </w:r>
+        </w:p>
       </w:tc>
     </w:tr>
   </w:tbl>
   <w:p>
     <w:pPr>
-      <w:spacing w:before="13"/>
+      <w:spacing w:after="0" w:line="240" w:lineRule="auto"/>
       <w:rPr>
         <w:rFonts w:ascii="Arial" w:hAnsi="Arial" w:cs="Arial"/>
         <w:b/>

</xml_diff>